<commit_message>
changed styling to reference bootstrap in the master
</commit_message>
<xml_diff>
--- a/Assignment05/Assignment05.docx
+++ b/Assignment05/Assignment05.docx
@@ -57,37 +57,11 @@
       <w:pPr>
         <w:spacing w:after="0"/>
       </w:pPr>
-      <w:r>
-        <w:fldChar w:fldCharType="begin"/>
-      </w:r>
-      <w:r>
-        <w:instrText xml:space="preserve"> DOCPROPERTY  Course  \* MERGEFORMAT </w:instrText>
-      </w:r>
-      <w:r>
-        <w:fldChar w:fldCharType="separate"/>
-      </w:r>
-      <w:r>
-        <w:t xml:space="preserve">CSHP 230 B </w:t>
-      </w:r>
-      <w:proofErr w:type="spellStart"/>
-      <w:r>
-        <w:t>Su</w:t>
-      </w:r>
-      <w:proofErr w:type="spellEnd"/>
-      <w:r>
-        <w:t xml:space="preserve"> 19: Web Applications </w:t>
-      </w:r>
-      <w:proofErr w:type="gramStart"/>
-      <w:r>
-        <w:t>In</w:t>
-      </w:r>
-      <w:proofErr w:type="gramEnd"/>
-      <w:r>
-        <w:t xml:space="preserve"> C#</w:t>
-      </w:r>
-      <w:r>
-        <w:fldChar w:fldCharType="end"/>
-      </w:r>
+      <w:fldSimple w:instr=" DOCPROPERTY  Course  \* MERGEFORMAT ">
+        <w:r>
+          <w:t>CSHP 230 B Su 19: Web Applications In C#</w:t>
+        </w:r>
+      </w:fldSimple>
     </w:p>
     <w:p>
       <w:pPr>
@@ -316,6 +290,43 @@
       <w:pPr>
         <w:pStyle w:val="Figure"/>
       </w:pPr>
+      <w:r>
+        <w:drawing>
+          <wp:inline distT="0" distB="0" distL="0" distR="0" wp14:anchorId="5FD72ECA" wp14:editId="2DEF9719">
+            <wp:extent cx="6840855" cy="2404745"/>
+            <wp:effectExtent l="0" t="0" r="0" b="0"/>
+            <wp:docPr id="4" name="Picture 4"/>
+            <wp:cNvGraphicFramePr>
+              <a:graphicFrameLocks xmlns:a="http://schemas.openxmlformats.org/drawingml/2006/main" noChangeAspect="1"/>
+            </wp:cNvGraphicFramePr>
+            <a:graphic xmlns:a="http://schemas.openxmlformats.org/drawingml/2006/main">
+              <a:graphicData uri="http://schemas.openxmlformats.org/drawingml/2006/picture">
+                <pic:pic xmlns:pic="http://schemas.openxmlformats.org/drawingml/2006/picture">
+                  <pic:nvPicPr>
+                    <pic:cNvPr id="1" name=""/>
+                    <pic:cNvPicPr/>
+                  </pic:nvPicPr>
+                  <pic:blipFill>
+                    <a:blip r:embed="rId8"/>
+                    <a:stretch>
+                      <a:fillRect/>
+                    </a:stretch>
+                  </pic:blipFill>
+                  <pic:spPr>
+                    <a:xfrm>
+                      <a:off x="0" y="0"/>
+                      <a:ext cx="6840855" cy="2404745"/>
+                    </a:xfrm>
+                    <a:prstGeom prst="rect">
+                      <a:avLst/>
+                    </a:prstGeom>
+                  </pic:spPr>
+                </pic:pic>
+              </a:graphicData>
+            </a:graphic>
+          </wp:inline>
+        </w:drawing>
+      </w:r>
       <w:bookmarkStart w:id="0" w:name="_GoBack"/>
       <w:bookmarkEnd w:id="0"/>
     </w:p>
@@ -1105,8 +1116,8 @@
     <w:compatSetting w:name="useWord2013TrackBottomHyphenation" w:uri="http://schemas.microsoft.com/office/word" w:val="0"/>
   </w:compat>
   <w:rsids>
-    <w:rsidRoot w:val="007B32E9"/>
-    <w:rsid w:val="007B32E9"/>
+    <w:rsidRoot w:val="00CC6E13"/>
+    <w:rsid w:val="00CC6E13"/>
   </w:rsids>
   <m:mathPr>
     <m:mathFont m:val="Cambria Math"/>

</xml_diff>